<commit_message>
Submitted version of the demo proposal
</commit_message>
<xml_diff>
--- a/publicrelations/Demo proposal for TCMM 2014.docx
+++ b/publicrelations/Demo proposal for TCMM 2014.docx
@@ -6,23 +6,44 @@
       <w:pPr>
         <w:pStyle w:val="Titre"/>
         <w:rPr>
-          <w:rStyle w:val="Titre2Car"/>
+          <w:rStyle w:val="Sous-titreCar"/>
+          <w:i w:val="0"/>
+          <w:iCs w:val="0"/>
+          <w:color w:val="17365D" w:themeColor="text2" w:themeShade="BF"/>
+          <w:spacing w:val="5"/>
+          <w:sz w:val="44"/>
+          <w:szCs w:val="52"/>
         </w:rPr>
       </w:pPr>
-      <w:r>
-        <w:t>Demo proposal for TCMM 2014</w:t>
-      </w:r>
-      <w:r>
-        <w:br/>
-      </w:r>
       <w:r>
         <w:rPr>
           <w:rStyle w:val="Sous-titreCar"/>
+          <w:i w:val="0"/>
+          <w:iCs w:val="0"/>
+          <w:color w:val="17365D" w:themeColor="text2" w:themeShade="BF"/>
+          <w:spacing w:val="5"/>
+          <w:sz w:val="44"/>
+          <w:szCs w:val="52"/>
         </w:rPr>
-        <w:t>Manopt, an open source toolbox for optimization on manifolds</w:t>
-      </w:r>
-    </w:p>
-    <w:p>
+        <w:t>Manopt, a toolbox for optimization on manifolds</w:t>
+      </w:r>
+    </w:p>
+    <w:p>
+      <w:pPr>
+        <w:pStyle w:val="Sous-titre"/>
+        <w:rPr>
+          <w:b/>
+          <w:bCs/>
+          <w:sz w:val="26"/>
+          <w:szCs w:val="26"/>
+        </w:rPr>
+      </w:pPr>
+      <w:r>
+        <w:t>Demo proposal for TCMM 2014</w:t>
+      </w:r>
+    </w:p>
+    <w:p>
+      <w:proofErr w:type="gramStart"/>
       <w:r>
         <w:t xml:space="preserve">Submitted by </w:t>
       </w:r>
@@ -30,23 +51,58 @@
         <w:t xml:space="preserve">Nicolas Boumal </w:t>
       </w:r>
       <w:r>
-        <w:t xml:space="preserve">(UCLouvain) </w:t>
-      </w:r>
-      <w:r>
-        <w:t>and Bamdev Mishra</w:t>
+        <w:t>(</w:t>
+      </w:r>
+      <w:proofErr w:type="spellStart"/>
+      <w:r>
+        <w:t>UCLouvain</w:t>
+      </w:r>
+      <w:proofErr w:type="spellEnd"/>
+      <w:r>
+        <w:t xml:space="preserve">) </w:t>
+      </w:r>
+      <w:r>
+        <w:t xml:space="preserve">and </w:t>
+      </w:r>
+      <w:proofErr w:type="spellStart"/>
+      <w:r>
+        <w:t>Bamdev</w:t>
+      </w:r>
+      <w:proofErr w:type="spellEnd"/>
+      <w:r>
+        <w:t xml:space="preserve"> Mishra</w:t>
       </w:r>
       <w:r>
         <w:t xml:space="preserve"> (U</w:t>
       </w:r>
       <w:r>
-        <w:t xml:space="preserve">niversité de </w:t>
+        <w:t>niversit</w:t>
+      </w:r>
+      <w:r>
+        <w:t>y</w:t>
+      </w:r>
+      <w:r>
+        <w:t xml:space="preserve"> </w:t>
+      </w:r>
+      <w:r>
+        <w:t>of</w:t>
+      </w:r>
+      <w:r>
+        <w:t xml:space="preserve"> </w:t>
       </w:r>
       <w:r>
         <w:t>Liège)</w:t>
       </w:r>
       <w:r>
-        <w:t>, July 29.</w:t>
-      </w:r>
+        <w:t xml:space="preserve">, July </w:t>
+      </w:r>
+      <w:r>
+        <w:t>30</w:t>
+      </w:r>
+      <w:r>
+        <w:t>.</w:t>
+      </w:r>
+      <w:proofErr w:type="gramEnd"/>
     </w:p>
     <w:p>
       <w:r>
@@ -95,31 +151,62 @@
         <w:t xml:space="preserve">designed to help </w:t>
       </w:r>
       <w:r>
-        <w:t>using and developing algorithms for optimization on manifolds (also known as Riemannian optimization). Riemannian optimization constitutes a class of optimization problems whereby one seeks to minimize an objective function over a smooth Riemannian manifold. Examples of typical manifolds arising in applications (many of which are machine learning applications) include the Stiefel manifold (orthonormal matrices), the Grassmann manifold (the space of linear subspaces), the group of rotations, the various manifolds of low-rank matrices, the manifold of strictly  positive definite matrices,</w:t>
+        <w:t xml:space="preserve">using and developing algorithms for optimization on manifolds (also known as Riemannian optimization). Riemannian optimization constitutes a class of optimization problems whereby one seeks to minimize an objective function over a smooth Riemannian manifold. Examples of typical manifolds arising in applications (many of which are machine learning applications) include the Stiefel manifold (orthonormal matrices), the Grassmann manifold (the space of linear subspaces), the group of rotations, the </w:t>
+      </w:r>
+      <w:r>
+        <w:t xml:space="preserve">set </w:t>
+      </w:r>
+      <w:r>
+        <w:t xml:space="preserve">of </w:t>
+      </w:r>
+      <w:r>
+        <w:t xml:space="preserve">fixed (low) </w:t>
+      </w:r>
+      <w:r>
+        <w:t>rank matrices</w:t>
+      </w:r>
+      <w:r>
+        <w:t xml:space="preserve"> (symmetric or not)</w:t>
+      </w:r>
+      <w:r>
+        <w:t xml:space="preserve">, the </w:t>
+      </w:r>
+      <w:r>
+        <w:t xml:space="preserve">cone </w:t>
+      </w:r>
+      <w:r>
+        <w:t xml:space="preserve">of </w:t>
+      </w:r>
+      <w:proofErr w:type="gramStart"/>
+      <w:r>
+        <w:t>strictly  positive</w:t>
+      </w:r>
+      <w:proofErr w:type="gramEnd"/>
+      <w:r>
+        <w:t xml:space="preserve"> definite matrices,</w:t>
       </w:r>
       <w:r>
         <w:t xml:space="preserve"> correlation matrices</w:t>
       </w:r>
       <w:r>
-        <w:t xml:space="preserve">… This is not exhaustive. Of course, such problems are in general hard (most often, they are not convex), but the current state of the art teaches us </w:t>
-      </w:r>
-      <w:r>
-        <w:t>that they</w:t>
-      </w:r>
-      <w:r>
-        <w:t xml:space="preserve"> can often be solved locally, with the same ease as for comparable </w:t>
-      </w:r>
-      <w:r>
-        <w:rPr>
-          <w:i/>
-        </w:rPr>
-        <w:t>unconstrained</w:t>
-      </w:r>
-      <w:r>
-        <w:t xml:space="preserve"> nonlinear optimization problems.</w:t>
-      </w:r>
-      <w:r>
-        <w:t xml:space="preserve"> The general idea is that, by working </w:t>
+        <w:t>… This is not exhaustive.</w:t>
+      </w:r>
+    </w:p>
+    <w:p>
+      <w:pPr>
+        <w:jc w:val="both"/>
+      </w:pPr>
+      <w:r>
+        <w:t xml:space="preserve">The </w:t>
+      </w:r>
+      <w:r>
+        <w:t xml:space="preserve">core </w:t>
+      </w:r>
+      <w:r>
+        <w:t xml:space="preserve">idea </w:t>
+      </w:r>
+      <w:r>
+        <w:t xml:space="preserve">of Riemannian optimization is to work </w:t>
       </w:r>
       <w:r>
         <w:rPr>
@@ -128,7 +215,16 @@
         <w:t>intrinsically</w:t>
       </w:r>
       <w:r>
-        <w:t xml:space="preserve"> on the smooth search space, the problem looks “as if” there were no constraints.</w:t>
+        <w:t xml:space="preserve"> on the smooth search space</w:t>
+      </w:r>
+      <w:r>
+        <w:t>. In this way,</w:t>
+      </w:r>
+      <w:r>
+        <w:t xml:space="preserve"> the problem looks “as if” there were no constraints</w:t>
+      </w:r>
+      <w:r>
+        <w:t>, and one recovers most results from standard unconstrained nonlinear optimization theory.</w:t>
       </w:r>
       <w:r>
         <w:t xml:space="preserve"> Manopt is an implementation of a good portion of the current state of </w:t>
@@ -203,56 +299,84 @@
         <w:jc w:val="both"/>
       </w:pPr>
       <w:r>
-        <w:t>There exist a number of software packages for optimization on manifolds, but not is as comprehensive as Manopt. Most packages focus on one or two specific manifolds (typically, Stiefel or Grassmann). Some packages propose one generic solver (optimization algorithm), but without built-in collection of manifold implementations. Such packages tend to be limited in their usage scope and are targeted at specialists. On the contrary, Manopt ships with multiple solvers, multiple manifolds and numerous helper tools (including some debugging facilities). The documentation and examples are aimed to get beginners up to speed in a short time.</w:t>
+        <w:t>A</w:t>
+      </w:r>
+      <w:r>
+        <w:t xml:space="preserve"> number of software packages </w:t>
+      </w:r>
+      <w:r>
+        <w:t xml:space="preserve">exist </w:t>
+      </w:r>
+      <w:r>
+        <w:t>for optimization on manifolds, but no</w:t>
+      </w:r>
+      <w:r>
+        <w:t>ne</w:t>
+      </w:r>
+      <w:r>
+        <w:t xml:space="preserve"> is as comprehensive as Manopt. Most packages focus on one or two specific manifolds (typically, Stiefel or Grassmann). Some packages propose one generic solver (optimization algorithm), but without built-in collection of manifold implementations. Such packages tend to be limited in their usage scope and are targeted at specialists. On the contrary, Manopt ships with multiple solvers, multiple manifolds and numerous helper tools (including some debugging </w:t>
+      </w:r>
+      <w:r>
+        <w:t>helpers</w:t>
+      </w:r>
+      <w:r>
+        <w:t xml:space="preserve">). The documentation and examples </w:t>
+      </w:r>
+      <w:r>
+        <w:t xml:space="preserve">aim </w:t>
+      </w:r>
+      <w:r>
+        <w:t>to get beginn</w:t>
+      </w:r>
+      <w:r>
+        <w:t>ers up to speed in a short time. Advanced features aim to raise the interest of specialists too.</w:t>
+      </w:r>
+    </w:p>
+    <w:p>
+      <w:pPr>
+        <w:jc w:val="both"/>
+      </w:pPr>
+      <w:r>
+        <w:t xml:space="preserve">It is our hope that if we </w:t>
+      </w:r>
+      <w:r>
+        <w:t>have</w:t>
+      </w:r>
+      <w:r>
+        <w:t xml:space="preserve"> the opportunity to showcase Manopt as a demo at TCMM, this </w:t>
+      </w:r>
+      <w:r>
+        <w:t xml:space="preserve">would </w:t>
+      </w:r>
+      <w:r>
+        <w:t>contribute to</w:t>
       </w:r>
       <w:r>
         <w:t xml:space="preserve"> </w:t>
       </w:r>
-    </w:p>
-    <w:p>
-      <w:pPr>
-        <w:jc w:val="both"/>
-      </w:pPr>
-      <w:r>
-        <w:t xml:space="preserve">It is our hope that if we </w:t>
-      </w:r>
-      <w:r>
-        <w:t>have</w:t>
-      </w:r>
-      <w:r>
-        <w:t xml:space="preserve"> the opportunity to showcase Manopt as a demo at TCMM, this </w:t>
-      </w:r>
-      <w:r>
-        <w:t xml:space="preserve">would </w:t>
-      </w:r>
-      <w:r>
-        <w:t>contribute to</w:t>
+      <w:r>
+        <w:t>increase</w:t>
+      </w:r>
+      <w:r>
+        <w:t xml:space="preserve"> interest in Riemannian optimization </w:t>
+      </w:r>
+      <w:r>
+        <w:t>in</w:t>
+      </w:r>
+      <w:r>
+        <w:t xml:space="preserve"> the machine learning community</w:t>
       </w:r>
       <w:r>
         <w:t xml:space="preserve"> </w:t>
       </w:r>
       <w:r>
-        <w:t>increase</w:t>
-      </w:r>
-      <w:r>
-        <w:t xml:space="preserve"> interest in Riemannian optimization </w:t>
-      </w:r>
-      <w:r>
-        <w:t>in</w:t>
-      </w:r>
-      <w:r>
-        <w:t xml:space="preserve"> the machine learning community</w:t>
-      </w:r>
-      <w:r>
-        <w:t xml:space="preserve"> </w:t>
-      </w:r>
-      <w:r>
         <w:t xml:space="preserve">and </w:t>
       </w:r>
       <w:r>
         <w:t xml:space="preserve">that </w:t>
       </w:r>
       <w:r>
+        <w:lastRenderedPageBreak/>
         <w:t xml:space="preserve">it could help expand </w:t>
       </w:r>
       <w:r>
@@ -261,73 +385,112 @@
       <w:r>
         <w:t>.</w:t>
       </w:r>
+      <w:r>
+        <w:t xml:space="preserve"> A more long-term goal is to push Manopt as a platform where all Riemannian optimization related research can come together.</w:t>
+      </w:r>
     </w:p>
     <w:p>
       <w:pPr>
         <w:pStyle w:val="Titre1"/>
       </w:pPr>
       <w:r>
-        <w:lastRenderedPageBreak/>
         <w:t>Format of the demonstration</w:t>
       </w:r>
     </w:p>
     <w:p>
-      <w:pPr>
-        <w:rPr>
-          <w:color w:val="FF0000"/>
-          <w:sz w:val="32"/>
-        </w:rPr>
-      </w:pPr>
-      <w:r>
-        <w:rPr>
-          <w:color w:val="FF0000"/>
-          <w:sz w:val="32"/>
-        </w:rPr>
-        <w:t xml:space="preserve">THIS IS THE </w:t>
-      </w:r>
-      <w:r>
-        <w:rPr>
-          <w:color w:val="FF0000"/>
-          <w:sz w:val="32"/>
-        </w:rPr>
-        <w:t xml:space="preserve">DIFFICULT </w:t>
-      </w:r>
-      <w:r>
-        <w:rPr>
-          <w:color w:val="FF0000"/>
-          <w:sz w:val="32"/>
-        </w:rPr>
-        <w:t xml:space="preserve">THING TO </w:t>
-      </w:r>
-      <w:r>
-        <w:rPr>
-          <w:color w:val="FF0000"/>
-          <w:sz w:val="32"/>
-        </w:rPr>
-        <w:t>THINK OF</w:t>
-      </w:r>
+      <w:r>
+        <w:t>Our demo will include two main components.</w:t>
+      </w:r>
+    </w:p>
+    <w:p>
+      <w:pPr>
+        <w:pStyle w:val="Paragraphedeliste"/>
+        <w:numPr>
+          <w:ilvl w:val="0"/>
+          <w:numId w:val="3"/>
+        </w:numPr>
+      </w:pPr>
+      <w:r>
+        <w:t>A general presentation part, where we will introduce the generic concept of Riemannian optimization and illustrate its applicability in machine learning through examples</w:t>
+      </w:r>
+      <w:r>
+        <w:t xml:space="preserve"> (see below)</w:t>
+      </w:r>
+      <w:r>
+        <w:t>. To support us in this, we will bring a poster, a slideshow and hopefully also a tutorial video (in the making), both running on large screens.</w:t>
+      </w:r>
+    </w:p>
+    <w:p>
+      <w:pPr>
+        <w:pStyle w:val="Paragraphedeliste"/>
+        <w:numPr>
+          <w:ilvl w:val="0"/>
+          <w:numId w:val="3"/>
+        </w:numPr>
+      </w:pPr>
       <w:bookmarkStart w:id="0" w:name="_GoBack"/>
+      <w:r>
+        <w:t xml:space="preserve">A hands-on </w:t>
+      </w:r>
+      <w:r>
+        <w:t xml:space="preserve">“live” </w:t>
+      </w:r>
+      <w:r>
+        <w:t xml:space="preserve">part, where we will use a whiteboard (or equivalent) to define an optimization </w:t>
+      </w:r>
       <w:bookmarkEnd w:id="0"/>
       <w:r>
-        <w:rPr>
-          <w:color w:val="FF0000"/>
-          <w:sz w:val="32"/>
-        </w:rPr>
-        <w:t>.</w:t>
-      </w:r>
-      <w:r>
-        <w:rPr>
-          <w:color w:val="FF0000"/>
-          <w:sz w:val="32"/>
-        </w:rPr>
-        <w:t xml:space="preserve"> I’ll brainstorm about it tomorrow.</w:t>
-      </w:r>
-      <w:r>
-        <w:rPr>
-          <w:color w:val="FF0000"/>
-          <w:sz w:val="32"/>
-        </w:rPr>
-        <w:t xml:space="preserve"> If you have some ideas, let them come! I was thinking : we can explain what RO is about; showcase the example scripts in action; give a tour of the documentation/ the website to hint at cool stuff; help out people who would like to install and test Manopt on their computers on the spot; perhaps do a 10 minute teaching on the whiteboard where we go from a math problem all the way to writing code live and running it. This would include the whole chain, including the daunting task of computing gradients ;), which is neat. Maybe that last bit should be put forward.</w:t>
+        <w:t>problem mathematically, go through the (very limited</w:t>
+      </w:r>
+      <w:r>
+        <w:t>, and elementary</w:t>
+      </w:r>
+      <w:r>
+        <w:t xml:space="preserve">) mathematical manipulations needed, then switch over to a Matlab running on a large screen to implement the </w:t>
+      </w:r>
+      <w:r>
+        <w:t>described</w:t>
+      </w:r>
+      <w:r>
+        <w:t xml:space="preserve"> problem (live) in Manopt and run it. This will give our visitors the opport</w:t>
+      </w:r>
+      <w:r>
+        <w:t>unity to see the whole chain of actions involved. This will also give us the opportunity to show how one can use the online documentation on our website to assist in this task, as well as the helpful debugging tools.</w:t>
+      </w:r>
+      <w:r>
+        <w:t xml:space="preserve"> This part can also serve to compare Manopt with, for example, </w:t>
+      </w:r>
+      <w:proofErr w:type="spellStart"/>
+      <w:r>
+        <w:t>Matlab’s</w:t>
+      </w:r>
+      <w:proofErr w:type="spellEnd"/>
+      <w:r>
+        <w:t xml:space="preserve"> built-in optimization toolbox, which could be able to handle some of the problems we address.</w:t>
+      </w:r>
+    </w:p>
+    <w:p>
+      <w:r>
+        <w:t xml:space="preserve">Examples of machine learning related problems that can be discussed include: low-rank matrix completion, </w:t>
+      </w:r>
+      <w:r>
+        <w:t>sensor network localization</w:t>
+      </w:r>
+      <w:r>
+        <w:t xml:space="preserve">, sparse PCA, robust PCA, eigenvector and singular vector decompositions, </w:t>
+      </w:r>
+      <w:proofErr w:type="spellStart"/>
+      <w:r>
+        <w:t>Karcher</w:t>
+      </w:r>
+      <w:proofErr w:type="spellEnd"/>
+      <w:r>
+        <w:t xml:space="preserve"> mean computations, the generalized Procrustes problem…</w:t>
+      </w:r>
+    </w:p>
+    <w:p>
+      <w:r>
+        <w:t>Of course, the demo-booth format is also perfect for free-form discussions, adapted to each visitor’s specific interests.</w:t>
       </w:r>
     </w:p>
     <w:p>
@@ -355,7 +518,22 @@
         </w:numPr>
       </w:pPr>
       <w:r>
-        <w:t>At least one large screen to which a computer would be connected to display a fancy slideshow.</w:t>
+        <w:t>One (two if possible)</w:t>
+      </w:r>
+      <w:r>
+        <w:t xml:space="preserve"> large screen</w:t>
+      </w:r>
+      <w:r>
+        <w:t>(s)</w:t>
+      </w:r>
+      <w:r>
+        <w:t xml:space="preserve"> to which a computer would be connected to display a fancy slideshow</w:t>
+      </w:r>
+      <w:r>
+        <w:t>/tutorial video and demonstrate live usage of the toolbox</w:t>
+      </w:r>
+      <w:r>
+        <w:t>.</w:t>
       </w:r>
     </w:p>
     <w:p>
@@ -379,13 +557,48 @@
         </w:numPr>
       </w:pPr>
       <w:r>
-        <w:t>A whiteboard, or other “presentation device” would be great.</w:t>
+        <w:t xml:space="preserve">A </w:t>
+      </w:r>
+      <w:proofErr w:type="gramStart"/>
+      <w:r>
+        <w:t>whiteboard,</w:t>
+      </w:r>
+      <w:proofErr w:type="gramEnd"/>
+      <w:r>
+        <w:t xml:space="preserve"> or other “presentation device” would be great.</w:t>
+      </w:r>
+    </w:p>
+    <w:p>
+      <w:pPr>
+        <w:pStyle w:val="Paragraphedeliste"/>
+        <w:numPr>
+          <w:ilvl w:val="0"/>
+          <w:numId w:val="1"/>
+        </w:numPr>
+      </w:pPr>
+      <w:r>
+        <w:t>T</w:t>
+      </w:r>
+      <w:r>
+        <w:t>able</w:t>
+      </w:r>
+      <w:r>
+        <w:t>(s)</w:t>
+      </w:r>
+      <w:r>
+        <w:t xml:space="preserve"> and chairs that can sit two people with laptops and some spare space for papers.</w:t>
       </w:r>
     </w:p>
     <w:p/>
     <w:p>
       <w:r>
-        <w:t>Thank you for your time and consideration,</w:t>
+        <w:t>Thank you</w:t>
+      </w:r>
+      <w:r>
+        <w:t xml:space="preserve"> very much</w:t>
+      </w:r>
+      <w:r>
+        <w:t xml:space="preserve"> for your time and consideration,</w:t>
       </w:r>
     </w:p>
     <w:p>
@@ -395,7 +608,15 @@
     </w:p>
     <w:p>
       <w:r>
-        <w:t>Nicolas Boumal and Bamdev Mishra</w:t>
+        <w:t xml:space="preserve">Nicolas Boumal and </w:t>
+      </w:r>
+      <w:proofErr w:type="spellStart"/>
+      <w:r>
+        <w:t>Bamdev</w:t>
+      </w:r>
+      <w:proofErr w:type="spellEnd"/>
+      <w:r>
+        <w:t xml:space="preserve"> Mishra</w:t>
       </w:r>
     </w:p>
     <w:sectPr>
@@ -609,11 +830,100 @@
       </w:rPr>
     </w:lvl>
   </w:abstractNum>
+  <w:abstractNum w:abstractNumId="2">
+    <w:nsid w:val="621D3B5D"/>
+    <w:multiLevelType w:val="hybridMultilevel"/>
+    <w:tmpl w:val="1AFEF4E8"/>
+    <w:lvl w:ilvl="0" w:tplc="0409000F">
+      <w:start w:val="1"/>
+      <w:numFmt w:val="decimal"/>
+      <w:lvlText w:val="%1."/>
+      <w:lvlJc w:val="left"/>
+      <w:pPr>
+        <w:ind w:left="720" w:hanging="360"/>
+      </w:pPr>
+    </w:lvl>
+    <w:lvl w:ilvl="1" w:tplc="04090019" w:tentative="1">
+      <w:start w:val="1"/>
+      <w:numFmt w:val="lowerLetter"/>
+      <w:lvlText w:val="%2."/>
+      <w:lvlJc w:val="left"/>
+      <w:pPr>
+        <w:ind w:left="1440" w:hanging="360"/>
+      </w:pPr>
+    </w:lvl>
+    <w:lvl w:ilvl="2" w:tplc="0409001B" w:tentative="1">
+      <w:start w:val="1"/>
+      <w:numFmt w:val="lowerRoman"/>
+      <w:lvlText w:val="%3."/>
+      <w:lvlJc w:val="right"/>
+      <w:pPr>
+        <w:ind w:left="2160" w:hanging="180"/>
+      </w:pPr>
+    </w:lvl>
+    <w:lvl w:ilvl="3" w:tplc="0409000F" w:tentative="1">
+      <w:start w:val="1"/>
+      <w:numFmt w:val="decimal"/>
+      <w:lvlText w:val="%4."/>
+      <w:lvlJc w:val="left"/>
+      <w:pPr>
+        <w:ind w:left="2880" w:hanging="360"/>
+      </w:pPr>
+    </w:lvl>
+    <w:lvl w:ilvl="4" w:tplc="04090019" w:tentative="1">
+      <w:start w:val="1"/>
+      <w:numFmt w:val="lowerLetter"/>
+      <w:lvlText w:val="%5."/>
+      <w:lvlJc w:val="left"/>
+      <w:pPr>
+        <w:ind w:left="3600" w:hanging="360"/>
+      </w:pPr>
+    </w:lvl>
+    <w:lvl w:ilvl="5" w:tplc="0409001B" w:tentative="1">
+      <w:start w:val="1"/>
+      <w:numFmt w:val="lowerRoman"/>
+      <w:lvlText w:val="%6."/>
+      <w:lvlJc w:val="right"/>
+      <w:pPr>
+        <w:ind w:left="4320" w:hanging="180"/>
+      </w:pPr>
+    </w:lvl>
+    <w:lvl w:ilvl="6" w:tplc="0409000F" w:tentative="1">
+      <w:start w:val="1"/>
+      <w:numFmt w:val="decimal"/>
+      <w:lvlText w:val="%7."/>
+      <w:lvlJc w:val="left"/>
+      <w:pPr>
+        <w:ind w:left="5040" w:hanging="360"/>
+      </w:pPr>
+    </w:lvl>
+    <w:lvl w:ilvl="7" w:tplc="04090019" w:tentative="1">
+      <w:start w:val="1"/>
+      <w:numFmt w:val="lowerLetter"/>
+      <w:lvlText w:val="%8."/>
+      <w:lvlJc w:val="left"/>
+      <w:pPr>
+        <w:ind w:left="5760" w:hanging="360"/>
+      </w:pPr>
+    </w:lvl>
+    <w:lvl w:ilvl="8" w:tplc="0409001B" w:tentative="1">
+      <w:start w:val="1"/>
+      <w:numFmt w:val="lowerRoman"/>
+      <w:lvlText w:val="%9."/>
+      <w:lvlJc w:val="right"/>
+      <w:pPr>
+        <w:ind w:left="6480" w:hanging="180"/>
+      </w:pPr>
+    </w:lvl>
+  </w:abstractNum>
   <w:num w:numId="1">
     <w:abstractNumId w:val="1"/>
   </w:num>
   <w:num w:numId="2">
     <w:abstractNumId w:val="0"/>
+  </w:num>
+  <w:num w:numId="3">
+    <w:abstractNumId w:val="2"/>
   </w:num>
 </w:numbering>
 </file>

</xml_diff>